<commit_message>
DAA Practical 1 & 2
</commit_message>
<xml_diff>
--- a/DAA/practical_1/kolhe_practical_1.docx
+++ b/DAA/practical_1/kolhe_practical_1.docx
@@ -7,6 +7,10 @@
         <w:jc w:val="center"/>
       </w:pPr>
       <w:r>
+        <w:rPr>
+          <w:noProof/>
+          <w:lang w:eastAsia="en-IN"/>
+        </w:rPr>
         <w:drawing>
           <wp:inline distT="0" distB="0" distL="0" distR="0" wp14:anchorId="51C578B3" wp14:editId="13C90DAC">
             <wp:extent cx="9500469" cy="6369888"/>
@@ -52,6 +56,10 @@
         <w:br w:type="page"/>
       </w:r>
       <w:r>
+        <w:rPr>
+          <w:noProof/>
+          <w:lang w:eastAsia="en-IN"/>
+        </w:rPr>
         <w:lastRenderedPageBreak/>
         <w:drawing>
           <wp:inline distT="0" distB="0" distL="0" distR="0" wp14:anchorId="6677FA7B" wp14:editId="62C6E239">
@@ -78,6 +86,54 @@
                     <a:xfrm rot="16200000">
                       <a:off x="0" y="0"/>
                       <a:ext cx="9411926" cy="6531579"/>
+                    </a:xfrm>
+                    <a:prstGeom prst="rect">
+                      <a:avLst/>
+                    </a:prstGeom>
+                  </pic:spPr>
+                </pic:pic>
+              </a:graphicData>
+            </a:graphic>
+          </wp:inline>
+        </w:drawing>
+      </w:r>
+    </w:p>
+    <w:p>
+      <w:r>
+        <w:br w:type="page"/>
+      </w:r>
+    </w:p>
+    <w:p>
+      <w:pPr>
+        <w:jc w:val="center"/>
+      </w:pPr>
+      <w:r>
+        <w:lastRenderedPageBreak/>
+        <w:drawing>
+          <wp:inline distT="0" distB="0" distL="0" distR="0" wp14:anchorId="7703BEBE" wp14:editId="721EECC1">
+            <wp:extent cx="9651627" cy="6381619"/>
+            <wp:effectExtent l="0" t="3175" r="3810" b="3810"/>
+            <wp:docPr id="3" name="Picture 3"/>
+            <wp:cNvGraphicFramePr>
+              <a:graphicFrameLocks xmlns:a="http://schemas.openxmlformats.org/drawingml/2006/main" noChangeAspect="1"/>
+            </wp:cNvGraphicFramePr>
+            <a:graphic xmlns:a="http://schemas.openxmlformats.org/drawingml/2006/main">
+              <a:graphicData uri="http://schemas.openxmlformats.org/drawingml/2006/picture">
+                <pic:pic xmlns:pic="http://schemas.openxmlformats.org/drawingml/2006/picture">
+                  <pic:nvPicPr>
+                    <pic:cNvPr id="1" name=""/>
+                    <pic:cNvPicPr/>
+                  </pic:nvPicPr>
+                  <pic:blipFill>
+                    <a:blip r:embed="rId6"/>
+                    <a:stretch>
+                      <a:fillRect/>
+                    </a:stretch>
+                  </pic:blipFill>
+                  <pic:spPr>
+                    <a:xfrm rot="16200000">
+                      <a:off x="0" y="0"/>
+                      <a:ext cx="9691771" cy="6408162"/>
                     </a:xfrm>
                     <a:prstGeom prst="rect">
                       <a:avLst/>

</xml_diff>